<commit_message>
mise à jour protocole
</commit_message>
<xml_diff>
--- a/DOC/JSON_logicProtocol.docx
+++ b/DOC/JSON_logicProtocol.docx
@@ -321,7 +321,7 @@
         </w:numPr>
       </w:pPr>
       <w:r>
-        <w:t>Chaque fichier commence avec l’attribut « name », puis de l’attribut « nGates » qui définit le nombre total de portes logiques du circuit.</w:t>
+        <w:t xml:space="preserve">Chaque fichier commence avec l’attribut « name », </w:t>
       </w:r>
     </w:p>
     <w:p>
@@ -357,7 +357,58 @@
         </w:numPr>
       </w:pPr>
       <w:r>
-        <w:t>Attribut « type » : définit la nature même de la porte</w:t>
+        <w:t>Attribut « </w:t>
+      </w:r>
+      <w:r>
+        <w:t>id</w:t>
+      </w:r>
+      <w:r>
+        <w:t xml:space="preserve"> » : chaque porte logique possède un </w:t>
+      </w:r>
+      <w:r>
+        <w:t>id</w:t>
+      </w:r>
+      <w:r>
+        <w:t xml:space="preserve"> différent qui permet</w:t>
+      </w:r>
+      <w:r>
+        <w:t xml:space="preserve"> de la distinguer. Les id sont tels que :</w:t>
+      </w:r>
+    </w:p>
+    <w:p>
+      <w:pPr>
+        <w:pStyle w:val="Paragraphedeliste"/>
+        <w:numPr>
+          <w:ilvl w:val="2"/>
+          <w:numId w:val="1"/>
+        </w:numPr>
+      </w:pPr>
+      <w:r>
+        <w:t>Porte OR : id = O1, O2, …</w:t>
+      </w:r>
+    </w:p>
+    <w:p>
+      <w:pPr>
+        <w:pStyle w:val="Paragraphedeliste"/>
+        <w:numPr>
+          <w:ilvl w:val="2"/>
+          <w:numId w:val="1"/>
+        </w:numPr>
+      </w:pPr>
+      <w:r>
+        <w:t>Porte AND : id = A1, A2, …</w:t>
+      </w:r>
+    </w:p>
+    <w:p>
+      <w:pPr>
+        <w:pStyle w:val="Paragraphedeliste"/>
+        <w:numPr>
+          <w:ilvl w:val="2"/>
+          <w:numId w:val="1"/>
+        </w:numPr>
+      </w:pPr>
+      <w:r>
+        <w:t>Porte NOT : id = N1, N2, …</w:t>
       </w:r>
     </w:p>
     <w:p>
@@ -369,7 +420,31 @@
         </w:numPr>
       </w:pPr>
       <w:r>
-        <w:t>Attribut « ID » : chaque porte logique possède un ID différent qui permet</w:t>
+        <w:t xml:space="preserve">Attribut « level » : définit l’enchainement logique des portes : </w:t>
+      </w:r>
+    </w:p>
+    <w:p>
+      <w:pPr>
+        <w:pStyle w:val="Paragraphedeliste"/>
+        <w:numPr>
+          <w:ilvl w:val="2"/>
+          <w:numId w:val="1"/>
+        </w:numPr>
+      </w:pPr>
+      <w:r>
+        <w:t>Une porte de level 0 possède les entrées du système</w:t>
+      </w:r>
+    </w:p>
+    <w:p>
+      <w:pPr>
+        <w:pStyle w:val="Paragraphedeliste"/>
+        <w:numPr>
+          <w:ilvl w:val="2"/>
+          <w:numId w:val="1"/>
+        </w:numPr>
+      </w:pPr>
+      <w:r>
+        <w:t>Une porte de level maximum possède la ou les sorties du système</w:t>
       </w:r>
     </w:p>
     <w:p>
@@ -381,7 +456,7 @@
         </w:numPr>
       </w:pPr>
       <w:r>
-        <w:t xml:space="preserve">Attribut « level » : définit l’enchainement logique des portes : </w:t>
+        <w:t>Tableau « pins » : contient les connecteurs de la porte :</w:t>
       </w:r>
     </w:p>
     <w:p>
@@ -393,7 +468,37 @@
         </w:numPr>
       </w:pPr>
       <w:r>
-        <w:t>Une porte de level 0 possède les entrées du système</w:t>
+        <w:t>Chaque connecteur a un attribut label tel que :</w:t>
+      </w:r>
+      <w:r>
+        <w:t xml:space="preserve"> </w:t>
+      </w:r>
+      <w:r>
+        <w:t>« </w:t>
+      </w:r>
+      <w:r>
+        <w:t>id</w:t>
+      </w:r>
+      <w:r>
+        <w:t> » + Numéro du connecteur</w:t>
+      </w:r>
+      <w:r>
+        <w:t xml:space="preserve">. </w:t>
+      </w:r>
+      <w:r>
+        <w:t>Un label de pin input 1 pour l’</w:t>
+      </w:r>
+      <w:r>
+        <w:t xml:space="preserve">id </w:t>
+      </w:r>
+      <w:r>
+        <w:t>O1 est </w:t>
+      </w:r>
+      <w:r>
+        <w:t>: «</w:t>
+      </w:r>
+      <w:r>
+        <w:t> O1_I1 »</w:t>
       </w:r>
     </w:p>
     <w:p>
@@ -405,7 +510,7 @@
         </w:numPr>
       </w:pPr>
       <w:r>
-        <w:t>Une porte de level maximum possède la ou les sorties du système</w:t>
+        <w:t>Un attribut « connected » qui contient le label du connecteur en face</w:t>
       </w:r>
     </w:p>
     <w:p>
@@ -417,100 +522,25 @@
         </w:numPr>
       </w:pPr>
       <w:r>
-        <w:t>Attribut « nInput » qui spécifie le nombre d’entrées de la porte</w:t>
-      </w:r>
-    </w:p>
-    <w:p>
-      <w:pPr>
-        <w:pStyle w:val="Paragraphedeliste"/>
-        <w:numPr>
-          <w:ilvl w:val="1"/>
-          <w:numId w:val="1"/>
-        </w:numPr>
-      </w:pPr>
-      <w:r>
-        <w:t>Tableau « pins » : contient les connecteurs de la porte :</w:t>
-      </w:r>
-    </w:p>
-    <w:p>
-      <w:pPr>
-        <w:pStyle w:val="Paragraphedeliste"/>
-        <w:numPr>
-          <w:ilvl w:val="2"/>
-          <w:numId w:val="1"/>
-        </w:numPr>
-      </w:pPr>
-      <w:r>
-        <w:t>Chaque connecteur a un attribut label tel que :</w:t>
-      </w:r>
-    </w:p>
-    <w:p>
-      <w:pPr>
-        <w:pStyle w:val="Paragraphedeliste"/>
-        <w:numPr>
-          <w:ilvl w:val="3"/>
-          <w:numId w:val="1"/>
-        </w:numPr>
-      </w:pPr>
-      <w:r>
-        <w:t xml:space="preserve">« ID » + </w:t>
-      </w:r>
-    </w:p>
-    <w:p>
-      <w:pPr>
-        <w:pStyle w:val="Paragraphedeliste"/>
-        <w:numPr>
-          <w:ilvl w:val="3"/>
-          <w:numId w:val="1"/>
-        </w:numPr>
-      </w:pPr>
-      <w:r>
-        <w:t>Numéro du connecteur</w:t>
-      </w:r>
-    </w:p>
-    <w:p>
-      <w:pPr>
-        <w:pStyle w:val="Paragraphedeliste"/>
-        <w:numPr>
-          <w:ilvl w:val="3"/>
-          <w:numId w:val="1"/>
-        </w:numPr>
-      </w:pPr>
-      <w:r>
-        <w:t>Un label de pin input 1 pour l’ID O1 est </w:t>
-      </w:r>
-      <w:r>
-        <w:t>: «</w:t>
-      </w:r>
-      <w:r>
-        <w:t> O1_I1 »</w:t>
-      </w:r>
-    </w:p>
-    <w:p>
-      <w:pPr>
-        <w:pStyle w:val="Paragraphedeliste"/>
-        <w:numPr>
-          <w:ilvl w:val="2"/>
-          <w:numId w:val="1"/>
-        </w:numPr>
-      </w:pPr>
-      <w:r>
-        <w:t>Un attribut « connected » qui contient le label du connecteur en face</w:t>
-      </w:r>
-    </w:p>
-    <w:p>
-      <w:pPr>
-        <w:pStyle w:val="Paragraphedeliste"/>
-        <w:numPr>
-          <w:ilvl w:val="1"/>
-          <w:numId w:val="1"/>
-        </w:numPr>
-      </w:pPr>
-      <w:r>
-        <w:t>À la fin du tableau se trouve la pin de sortie</w:t>
-      </w:r>
-      <w:bookmarkStart w:id="0" w:name="_GoBack"/>
-      <w:bookmarkEnd w:id="0"/>
+        <w:t xml:space="preserve">À la fin du tableau se trouve </w:t>
+      </w:r>
+      <w:proofErr w:type="gramStart"/>
+      <w:r>
+        <w:t>la pin</w:t>
+      </w:r>
+      <w:proofErr w:type="gramEnd"/>
+      <w:r>
+        <w:t xml:space="preserve"> de sortie</w:t>
+      </w:r>
+      <w:r>
+        <w:t> </w:t>
+      </w:r>
+      <w:r>
+        <w:rPr>
+          <w:highlight w:val="red"/>
+        </w:rPr>
+        <w:t>!!!</w:t>
+      </w:r>
     </w:p>
     <w:p>
       <w:pPr>
@@ -521,43 +551,10 @@
         </w:numPr>
       </w:pPr>
       <w:r>
-        <w:t xml:space="preserve">Les attributs « type » sont définis tels que : </w:t>
-      </w:r>
-    </w:p>
-    <w:p>
-      <w:pPr>
-        <w:pStyle w:val="Paragraphedeliste"/>
-        <w:numPr>
-          <w:ilvl w:val="1"/>
-          <w:numId w:val="1"/>
-        </w:numPr>
-      </w:pPr>
-      <w:r>
-        <w:t>AND</w:t>
-      </w:r>
-    </w:p>
-    <w:p>
-      <w:pPr>
-        <w:pStyle w:val="Paragraphedeliste"/>
-        <w:numPr>
-          <w:ilvl w:val="1"/>
-          <w:numId w:val="1"/>
-        </w:numPr>
-      </w:pPr>
-      <w:r>
-        <w:t>OR</w:t>
-      </w:r>
-    </w:p>
-    <w:p>
-      <w:pPr>
-        <w:pStyle w:val="Paragraphedeliste"/>
-        <w:numPr>
-          <w:ilvl w:val="1"/>
-          <w:numId w:val="1"/>
-        </w:numPr>
-      </w:pPr>
-      <w:r>
-        <w:t>NOT</w:t>
+        <w:t xml:space="preserve">Les signaux logiques </w:t>
+      </w:r>
+      <w:r>
+        <w:t>d’entrées sont dénommés comme suit : LOG_LOW pour un 0 logique, LOG_HIGH pour un 1 logique</w:t>
       </w:r>
     </w:p>
     <w:p>
@@ -569,102 +566,21 @@
         </w:numPr>
       </w:pPr>
       <w:r>
-        <w:t>Les attributs « level » sont définis tels que :</w:t>
-      </w:r>
-    </w:p>
-    <w:p>
-      <w:pPr>
-        <w:pStyle w:val="Paragraphedeliste"/>
-        <w:numPr>
-          <w:ilvl w:val="1"/>
-          <w:numId w:val="1"/>
-        </w:numPr>
-      </w:pPr>
-      <w:r>
-        <w:t>Les blocs d’entrée du système on le level 0</w:t>
-      </w:r>
-    </w:p>
-    <w:p>
-      <w:pPr>
-        <w:pStyle w:val="Paragraphedeliste"/>
-        <w:numPr>
-          <w:ilvl w:val="1"/>
-          <w:numId w:val="1"/>
-        </w:numPr>
-      </w:pPr>
-      <w:r>
-        <w:t>Les blocs de sortie du système ont le level le plus haut</w:t>
-      </w:r>
-    </w:p>
-    <w:p>
-      <w:pPr>
-        <w:pStyle w:val="Paragraphedeliste"/>
-        <w:numPr>
-          <w:ilvl w:val="1"/>
-          <w:numId w:val="1"/>
-        </w:numPr>
-      </w:pPr>
-      <w:r>
-        <w:t>Chaque sortie d’un bloc incrémente d’1 le level du bloc d’entrée suivant</w:t>
-      </w:r>
-    </w:p>
-    <w:p>
-      <w:pPr>
-        <w:pStyle w:val="Paragraphedeliste"/>
-        <w:numPr>
-          <w:ilvl w:val="0"/>
-          <w:numId w:val="1"/>
-        </w:numPr>
-      </w:pPr>
-      <w:r>
-        <w:t xml:space="preserve">Les signaux logiques </w:t>
-      </w:r>
-      <w:r>
-        <w:t>d’entrées sont dénommés comme suit : LOG_LOW pour un 0 logique, LOG_HIGH pour un 1 logique</w:t>
-      </w:r>
-    </w:p>
-    <w:p>
-      <w:pPr>
-        <w:pStyle w:val="Paragraphedeliste"/>
-        <w:numPr>
-          <w:ilvl w:val="0"/>
-          <w:numId w:val="1"/>
-        </w:numPr>
-      </w:pPr>
-      <w:r>
         <w:t>Les signaux de sortie des portes logiques sont définis tel que :</w:t>
       </w:r>
-    </w:p>
-    <w:p>
-      <w:pPr>
-        <w:pStyle w:val="Paragraphedeliste"/>
-        <w:numPr>
-          <w:ilvl w:val="1"/>
-          <w:numId w:val="1"/>
-        </w:numPr>
-      </w:pPr>
-      <w:r>
-        <w:t>« ID »</w:t>
-      </w:r>
-    </w:p>
-    <w:p>
-      <w:pPr>
-        <w:pStyle w:val="Paragraphedeliste"/>
-        <w:numPr>
-          <w:ilvl w:val="1"/>
-          <w:numId w:val="1"/>
-        </w:numPr>
-      </w:pPr>
-      <w:r>
-        <w:t>+ « _U »</w:t>
-      </w:r>
-    </w:p>
-    <w:p>
-      <w:pPr>
-        <w:ind w:left="708"/>
-      </w:pPr>
-      <w:r>
-        <w:t>Un bloc avec l’ID « O1 » possède un signal de sortie de label « O1_U »</w:t>
+      <w:r>
+        <w:t xml:space="preserve"> « id » + « U ». </w:t>
+      </w:r>
+      <w:r>
+        <w:t>Un bloc avec l’</w:t>
+      </w:r>
+      <w:r>
+        <w:t>id</w:t>
+      </w:r>
+      <w:bookmarkStart w:id="0" w:name="_GoBack"/>
+      <w:bookmarkEnd w:id="0"/>
+      <w:r>
+        <w:t xml:space="preserve"> « O1 » possède un signal de sortie de label « O1_U »</w:t>
       </w:r>
     </w:p>
     <w:p>
@@ -738,14 +654,36 @@
       <w:r>
         <w:t xml:space="preserve">Figure </w:t>
       </w:r>
-      <w:fldSimple w:instr=" SEQ Figure \* ARABIC ">
-        <w:r>
-          <w:rPr>
-            <w:noProof/>
-          </w:rPr>
-          <w:t>1</w:t>
-        </w:r>
-      </w:fldSimple>
+      <w:r>
+        <w:rPr>
+          <w:noProof/>
+        </w:rPr>
+        <w:fldChar w:fldCharType="begin"/>
+      </w:r>
+      <w:r>
+        <w:rPr>
+          <w:noProof/>
+        </w:rPr>
+        <w:instrText xml:space="preserve"> SEQ Figure \* ARABIC </w:instrText>
+      </w:r>
+      <w:r>
+        <w:rPr>
+          <w:noProof/>
+        </w:rPr>
+        <w:fldChar w:fldCharType="separate"/>
+      </w:r>
+      <w:r>
+        <w:rPr>
+          <w:noProof/>
+        </w:rPr>
+        <w:t>1</w:t>
+      </w:r>
+      <w:r>
+        <w:rPr>
+          <w:noProof/>
+        </w:rPr>
+        <w:fldChar w:fldCharType="end"/>
+      </w:r>
       <w:r>
         <w:t xml:space="preserve"> : code JSON</w:t>
       </w:r>
@@ -815,14 +753,36 @@
       <w:r>
         <w:t xml:space="preserve">Figure </w:t>
       </w:r>
-      <w:fldSimple w:instr=" SEQ Figure \* ARABIC ">
-        <w:r>
-          <w:rPr>
-            <w:noProof/>
-          </w:rPr>
-          <w:t>2</w:t>
-        </w:r>
-      </w:fldSimple>
+      <w:r>
+        <w:rPr>
+          <w:noProof/>
+        </w:rPr>
+        <w:fldChar w:fldCharType="begin"/>
+      </w:r>
+      <w:r>
+        <w:rPr>
+          <w:noProof/>
+        </w:rPr>
+        <w:instrText xml:space="preserve"> SEQ Figure \* ARABIC </w:instrText>
+      </w:r>
+      <w:r>
+        <w:rPr>
+          <w:noProof/>
+        </w:rPr>
+        <w:fldChar w:fldCharType="separate"/>
+      </w:r>
+      <w:r>
+        <w:rPr>
+          <w:noProof/>
+        </w:rPr>
+        <w:t>2</w:t>
+      </w:r>
+      <w:r>
+        <w:rPr>
+          <w:noProof/>
+        </w:rPr>
+        <w:fldChar w:fldCharType="end"/>
+      </w:r>
       <w:r>
         <w:t xml:space="preserve"> : circuit logique</w:t>
       </w:r>
@@ -1633,6 +1593,7 @@
     <w:rsid w:val="001D734F"/>
     <w:rsid w:val="008C0063"/>
     <w:rsid w:val="00956858"/>
+    <w:rsid w:val="00BD0DBC"/>
     <w:rsid w:val="00BF3D17"/>
     <w:rsid w:val="00DC692D"/>
     <w:rsid w:val="00F52F09"/>

</xml_diff>

<commit_message>
update : or, and, not extends gate
</commit_message>
<xml_diff>
--- a/DOC/JSON_logicProtocol.docx
+++ b/DOC/JSON_logicProtocol.docx
@@ -384,7 +384,13 @@
         </w:numPr>
       </w:pPr>
       <w:r>
-        <w:t>Porte OR : id = O1, O2, …</w:t>
+        <w:t>Porte OR : id = O</w:t>
+      </w:r>
+      <w:r>
+        <w:t>R</w:t>
+      </w:r>
+      <w:r>
+        <w:t>1, O2, …</w:t>
       </w:r>
     </w:p>
     <w:p>
@@ -396,7 +402,19 @@
         </w:numPr>
       </w:pPr>
       <w:r>
-        <w:t>Porte AND : id = A1, A2, …</w:t>
+        <w:t>Porte AND : id = A</w:t>
+      </w:r>
+      <w:r>
+        <w:t>ND</w:t>
+      </w:r>
+      <w:r>
+        <w:t>1, A</w:t>
+      </w:r>
+      <w:r>
+        <w:t>ND</w:t>
+      </w:r>
+      <w:r>
+        <w:t>2, …</w:t>
       </w:r>
     </w:p>
     <w:p>
@@ -408,7 +426,19 @@
         </w:numPr>
       </w:pPr>
       <w:r>
-        <w:t>Porte NOT : id = N1, N2, …</w:t>
+        <w:t>Porte NOT : id = N</w:t>
+      </w:r>
+      <w:r>
+        <w:t>OT</w:t>
+      </w:r>
+      <w:r>
+        <w:t>1, N</w:t>
+      </w:r>
+      <w:r>
+        <w:t>OT</w:t>
+      </w:r>
+      <w:r>
+        <w:t>2, …</w:t>
       </w:r>
     </w:p>
     <w:p>
@@ -492,13 +522,25 @@
         <w:t xml:space="preserve">id </w:t>
       </w:r>
       <w:r>
-        <w:t>O1 est </w:t>
+        <w:t>O</w:t>
+      </w:r>
+      <w:r>
+        <w:t>R</w:t>
+      </w:r>
+      <w:r>
+        <w:t>1 est </w:t>
       </w:r>
       <w:r>
         <w:t>: «</w:t>
       </w:r>
       <w:r>
-        <w:t> O1_I1 »</w:t>
+        <w:t> O</w:t>
+      </w:r>
+      <w:r>
+        <w:t>R</w:t>
+      </w:r>
+      <w:r>
+        <w:t>1_I1 »</w:t>
       </w:r>
     </w:p>
     <w:p>
@@ -577,10 +619,22 @@
       <w:r>
         <w:t>id</w:t>
       </w:r>
+      <w:r>
+        <w:t xml:space="preserve"> « O</w:t>
+      </w:r>
+      <w:r>
+        <w:t>R</w:t>
+      </w:r>
       <w:bookmarkStart w:id="0" w:name="_GoBack"/>
       <w:bookmarkEnd w:id="0"/>
       <w:r>
-        <w:t xml:space="preserve"> « O1 » possède un signal de sortie de label « O1_U »</w:t>
+        <w:t>1 » possède un signal de sortie de label « O</w:t>
+      </w:r>
+      <w:r>
+        <w:t>R</w:t>
+      </w:r>
+      <w:r>
+        <w:t>1_U »</w:t>
       </w:r>
     </w:p>
     <w:p>
@@ -1590,6 +1644,7 @@
   </w:compat>
   <w:rsids>
     <w:rsidRoot w:val="001D734F"/>
+    <w:rsid w:val="00185AE2"/>
     <w:rsid w:val="001D734F"/>
     <w:rsid w:val="008C0063"/>
     <w:rsid w:val="00956858"/>

</xml_diff>